<commit_message>
added GraphQL framework to qualification
</commit_message>
<xml_diff>
--- a/DushkinCV.docx
+++ b/DushkinCV.docx
@@ -39,16 +39,7 @@
           <w:szCs w:val="28"/>
           <w:lang w:val="de-DE"/>
         </w:rPr>
-        <w:t>+380</w:t>
-      </w:r>
-      <w:r>
-        <w:rPr>
-          <w:rFonts w:ascii="Times New Roman" w:hAnsi="Times New Roman"/>
-          <w:sz w:val="28"/>
-          <w:szCs w:val="28"/>
-          <w:lang w:val="de-DE"/>
-        </w:rPr>
-        <w:t>682686736</w:t>
+        <w:t>+380682686736</w:t>
       </w:r>
     </w:p>
     <w:p>
@@ -67,18 +58,7 @@
           <w:u w:val="none"/>
           <w:lang w:val="de-DE"/>
         </w:rPr>
-        <w:t xml:space="preserve">email: </w:t>
-      </w:r>
-      <w:r>
-        <w:rPr>
-          <w:rFonts w:ascii="Times New Roman" w:hAnsi="Times New Roman"/>
-          <w:color w:val="00000A"/>
-          <w:sz w:val="28"/>
-          <w:szCs w:val="28"/>
-          <w:u w:val="none"/>
-          <w:lang w:val="de-DE"/>
-        </w:rPr>
-        <w:t>lomkovsky</w:t>
+        <w:t>email: lomkovsky</w:t>
       </w:r>
       <w:hyperlink r:id="rId2">
         <w:r>
@@ -111,18 +91,7 @@
           <w:u w:val="none"/>
           <w:lang w:val="de-DE"/>
         </w:rPr>
-        <w:t xml:space="preserve">skype: </w:t>
-      </w:r>
-      <w:r>
-        <w:rPr>
-          <w:rFonts w:ascii="Times New Roman" w:hAnsi="Times New Roman"/>
-          <w:color w:val="00000A"/>
-          <w:sz w:val="28"/>
-          <w:szCs w:val="28"/>
-          <w:u w:val="none"/>
-          <w:lang w:val="de-DE"/>
-        </w:rPr>
-        <w:t>lomkovsky</w:t>
+        <w:t>skype: lomkovsky</w:t>
       </w:r>
     </w:p>
     <w:p>
@@ -252,25 +221,7 @@
           <w:sz w:val="28"/>
           <w:szCs w:val="28"/>
         </w:rPr>
-        <w:t xml:space="preserve">Young and purposeful </w:t>
-      </w:r>
-      <w:r>
-        <w:rPr>
-          <w:rFonts w:ascii="Times New Roman" w:hAnsi="Times New Roman"/>
-          <w:spacing w:val="-2"/>
-          <w:sz w:val="28"/>
-          <w:szCs w:val="28"/>
-        </w:rPr>
-        <w:t>Node.js developer</w:t>
-      </w:r>
-      <w:r>
-        <w:rPr>
-          <w:rFonts w:ascii="Times New Roman" w:hAnsi="Times New Roman"/>
-          <w:spacing w:val="-2"/>
-          <w:sz w:val="28"/>
-          <w:szCs w:val="28"/>
-        </w:rPr>
-        <w:t>.</w:t>
+        <w:t>Young and purposeful Node.js developer.</w:t>
       </w:r>
     </w:p>
     <w:p>
@@ -384,7 +335,28 @@
           <w:sz w:val="28"/>
           <w:szCs w:val="28"/>
         </w:rPr>
-        <w:t xml:space="preserve"> Express</w:t>
+        <w:t xml:space="preserve"> Express, </w:t>
+      </w:r>
+      <w:r>
+        <w:rPr>
+          <w:rFonts w:ascii="Times New Roman" w:hAnsi="Times New Roman"/>
+          <w:b w:val="false"/>
+          <w:bCs w:val="false"/>
+          <w:spacing w:val="-2"/>
+          <w:sz w:val="28"/>
+          <w:szCs w:val="28"/>
+        </w:rPr>
+        <w:t>GraphQL</w:t>
+      </w:r>
+      <w:r>
+        <w:rPr>
+          <w:rFonts w:ascii="Times New Roman" w:hAnsi="Times New Roman"/>
+          <w:b w:val="false"/>
+          <w:bCs w:val="false"/>
+          <w:spacing w:val="-2"/>
+          <w:sz w:val="28"/>
+          <w:szCs w:val="28"/>
+        </w:rPr>
         <w:br/>
       </w:r>
       <w:r>
@@ -465,29 +437,7 @@
           <w:sz w:val="28"/>
           <w:szCs w:val="28"/>
         </w:rPr>
-        <w:t xml:space="preserve">Lodash.js, Async.js, Babel, </w:t>
-      </w:r>
-      <w:r>
-        <w:rPr>
-          <w:rFonts w:ascii="Times New Roman" w:hAnsi="Times New Roman"/>
-          <w:b w:val="false"/>
-          <w:bCs w:val="false"/>
-          <w:spacing w:val="-2"/>
-          <w:sz w:val="28"/>
-          <w:szCs w:val="28"/>
-        </w:rPr>
-        <w:t>Jest</w:t>
-      </w:r>
-      <w:r>
-        <w:rPr>
-          <w:rFonts w:ascii="Times New Roman" w:hAnsi="Times New Roman"/>
-          <w:b w:val="false"/>
-          <w:bCs w:val="false"/>
-          <w:spacing w:val="-2"/>
-          <w:sz w:val="28"/>
-          <w:szCs w:val="28"/>
-        </w:rPr>
-        <w:t>, Mocha</w:t>
+        <w:t>Lodash.js, Async.js, Babel, Jest, Mocha</w:t>
       </w:r>
     </w:p>
     <w:p>
@@ -522,29 +472,7 @@
           <w:sz w:val="28"/>
           <w:szCs w:val="28"/>
         </w:rPr>
-        <w:t>V</w:t>
-      </w:r>
-      <w:r>
-        <w:rPr>
-          <w:rFonts w:ascii="Times New Roman" w:hAnsi="Times New Roman"/>
-          <w:b w:val="false"/>
-          <w:bCs w:val="false"/>
-          <w:spacing w:val="-2"/>
-          <w:sz w:val="28"/>
-          <w:szCs w:val="28"/>
-        </w:rPr>
-        <w:t>SC</w:t>
-      </w:r>
-      <w:r>
-        <w:rPr>
-          <w:rFonts w:ascii="Times New Roman" w:hAnsi="Times New Roman"/>
-          <w:b w:val="false"/>
-          <w:bCs w:val="false"/>
-          <w:spacing w:val="-2"/>
-          <w:sz w:val="28"/>
-          <w:szCs w:val="28"/>
-        </w:rPr>
-        <w:t xml:space="preserve">, Sublime, </w:t>
+        <w:t xml:space="preserve">VSC, Sublime, </w:t>
       </w:r>
       <w:r>
         <w:rPr>
@@ -639,11 +567,7 @@
       </w:pPr>
       <w:r>
         <w:rPr/>
-        <w:t xml:space="preserve">Back end engineer at </w:t>
-      </w:r>
-      <w:r>
-        <w:rPr/>
-        <w:t>room#4</w:t>
+        <w:t>Back end engineer at room#4</w:t>
       </w:r>
     </w:p>
     <w:p>
@@ -671,18 +595,7 @@
           <w:sz w:val="28"/>
           <w:szCs w:val="28"/>
         </w:rPr>
-        <w:t>Node, Mongo</w:t>
-      </w:r>
-      <w:r>
-        <w:rPr>
-          <w:rFonts w:ascii="Times New Roman" w:hAnsi="Times New Roman"/>
-          <w:b w:val="false"/>
-          <w:bCs w:val="false"/>
-          <w:spacing w:val="-2"/>
-          <w:sz w:val="28"/>
-          <w:szCs w:val="28"/>
-        </w:rPr>
-        <w:t>DB</w:t>
+        <w:t>Node, MongoDB</w:t>
       </w:r>
     </w:p>
     <w:p>
@@ -706,7 +619,14 @@
         </w:rPr>
       </w:pPr>
       <w:r>
-        <w:rPr/>
+        <w:rPr>
+          <w:rFonts w:ascii="Times New Roman" w:hAnsi="Times New Roman"/>
+          <w:b w:val="false"/>
+          <w:bCs w:val="false"/>
+          <w:spacing w:val="-2"/>
+          <w:sz w:val="28"/>
+          <w:szCs w:val="28"/>
+        </w:rPr>
       </w:r>
     </w:p>
     <w:p>
@@ -761,31 +681,7 @@
           <w:shd w:fill="FFFFFF" w:val="clear"/>
           <w:lang w:val="en-US"/>
         </w:rPr>
-        <w:t xml:space="preserve">National Shipbuilding University,  Nikolaev, Ukraine, </w:t>
-      </w:r>
-      <w:r>
-        <w:rPr>
-          <w:rFonts w:cs="Times New Roman" w:ascii="Times New Roman" w:hAnsi="Times New Roman"/>
-          <w:bCs/>
-          <w:color w:val="000000"/>
-          <w:sz w:val="28"/>
-          <w:szCs w:val="28"/>
-          <w:shd w:fill="FFFFFF" w:val="clear"/>
-          <w:lang w:val="en-US"/>
-        </w:rPr>
-        <w:t>E</w:t>
-      </w:r>
-      <w:r>
-        <w:rPr>
-          <w:rFonts w:cs="Times New Roman" w:ascii="Times New Roman" w:hAnsi="Times New Roman"/>
-          <w:bCs/>
-          <w:color w:val="000000"/>
-          <w:sz w:val="28"/>
-          <w:szCs w:val="28"/>
-          <w:shd w:fill="FFFFFF" w:val="clear"/>
-          <w:lang w:val="en-US"/>
-        </w:rPr>
-        <w:t>lectromechanical automation systems and electric drive 2007</w:t>
+        <w:t>National Shipbuilding University,  Nikolaev, Ukraine, Electromechanical automation systems and electric drive 2007</w:t>
       </w:r>
     </w:p>
     <w:p>
@@ -798,13 +694,7 @@
         </w:tabs>
         <w:spacing w:lineRule="auto" w:line="360" w:before="0" w:after="0"/>
         <w:jc w:val="center"/>
-        <w:rPr>
-          <w:rFonts w:ascii="Times New Roman" w:hAnsi="Times New Roman"/>
-          <w:b/>
-          <w:b/>
-          <w:sz w:val="28"/>
-          <w:szCs w:val="28"/>
-        </w:rPr>
+        <w:rPr/>
       </w:pPr>
       <w:r>
         <w:rPr/>
@@ -1276,6 +1166,18 @@
       <w:lang w:val="de-DE"/>
     </w:rPr>
   </w:style>
+  <w:style w:type="character" w:styleId="ListLabel3">
+    <w:name w:val="ListLabel 3"/>
+    <w:qFormat/>
+    <w:rPr>
+      <w:rFonts w:ascii="Times New Roman" w:hAnsi="Times New Roman"/>
+      <w:color w:val="00000A"/>
+      <w:sz w:val="28"/>
+      <w:szCs w:val="28"/>
+      <w:u w:val="none"/>
+      <w:lang w:val="de-DE"/>
+    </w:rPr>
+  </w:style>
   <w:style w:type="paragraph" w:styleId="Heading">
     <w:name w:val="Heading"/>
     <w:basedOn w:val="Normal"/>

</xml_diff>